<commit_message>
Update template to match 2016-2017 format
</commit_message>
<xml_diff>
--- a/Constitution_Template.docx
+++ b/Constitution_Template.docx
@@ -386,15 +386,7 @@
         <w:rPr>
           <w:rFonts w:ascii="Calibri" w:eastAsia="Calibri" w:hAnsi="Calibri" w:cs="Calibri"/>
         </w:rPr>
-        <w:t>Club members are to do hitting dr</w:t>
-      </w:r>
-      <w:bookmarkStart w:id="0" w:name="_GoBack"/>
-      <w:bookmarkEnd w:id="0"/>
-      <w:r>
-        <w:rPr>
-          <w:rFonts w:ascii="Calibri" w:eastAsia="Calibri" w:hAnsi="Calibri" w:cs="Calibri"/>
-        </w:rPr>
-        <w:t>ills, ralli</w:t>
+        <w:t>Club members are to do hitting drills, ralli</w:t>
       </w:r>
       <w:r>
         <w:rPr>
@@ -2789,285 +2781,527 @@
     </w:p>
     <w:p>
       <w:pPr>
-        <w:rPr>
+        <w:pStyle w:val="NormalWeb"/>
+        <w:spacing w:before="0" w:beforeAutospacing="0" w:after="0" w:afterAutospacing="0"/>
+        <w:rPr>
+          <w:rFonts w:ascii="Arial" w:hAnsi="Arial" w:cs="Arial"/>
           <w:color w:val="222222"/>
+          <w:sz w:val="22"/>
+          <w:szCs w:val="22"/>
+          <w:shd w:val="clear" w:color="auto" w:fill="FFFFFF"/>
+        </w:rPr>
+      </w:pPr>
+      <w:r>
+        <w:rPr>
+          <w:rFonts w:ascii="Arial" w:hAnsi="Arial" w:cs="Arial"/>
+          <w:color w:val="222222"/>
+          <w:sz w:val="22"/>
+          <w:szCs w:val="22"/>
+          <w:shd w:val="clear" w:color="auto" w:fill="FFFFFF"/>
+        </w:rPr>
+        <w:t xml:space="preserve">Table Tennis Club </w:t>
+      </w:r>
+      <w:r>
+        <w:rPr>
+          <w:rFonts w:ascii="Arial" w:hAnsi="Arial" w:cs="Arial"/>
+          <w:color w:val="222222"/>
+          <w:sz w:val="22"/>
+          <w:szCs w:val="22"/>
+          <w:shd w:val="clear" w:color="auto" w:fill="FFFFFF"/>
+        </w:rPr>
+        <w:t>Co-</w:t>
+      </w:r>
+      <w:r>
+        <w:rPr>
+          <w:rFonts w:ascii="Arial" w:hAnsi="Arial" w:cs="Arial"/>
+          <w:color w:val="222222"/>
+          <w:sz w:val="22"/>
+          <w:szCs w:val="22"/>
+          <w:shd w:val="clear" w:color="auto" w:fill="FFFFFF"/>
+        </w:rPr>
+        <w:t>President 1:</w:t>
+      </w:r>
+    </w:p>
+    <w:p>
+      <w:pPr>
+        <w:pStyle w:val="NormalWeb"/>
+        <w:spacing w:before="0" w:beforeAutospacing="0" w:after="0" w:afterAutospacing="0"/>
+      </w:pPr>
+    </w:p>
+    <w:p>
+      <w:pPr>
+        <w:pStyle w:val="NormalWeb"/>
+        <w:spacing w:before="0" w:beforeAutospacing="0" w:after="0" w:afterAutospacing="0"/>
+      </w:pPr>
+      <w:r>
+        <w:rPr>
+          <w:rFonts w:ascii="Courier New" w:eastAsia="Courier New" w:hAnsi="Courier New" w:cs="Courier New"/>
+        </w:rPr>
+        <w:t xml:space="preserve">  </w:t>
+      </w:r>
+      <w:r>
+        <w:rPr>
+          <w:rFonts w:ascii="Courier New" w:eastAsia="Courier New" w:hAnsi="Courier New" w:cs="Courier New"/>
+        </w:rPr>
+        <w:tab/>
+      </w:r>
+      <w:r>
+        <w:rPr>
+          <w:rFonts w:ascii="Courier New" w:eastAsia="Courier New" w:hAnsi="Courier New" w:cs="Courier New"/>
+        </w:rPr>
+        <w:t>o</w:t>
+      </w:r>
+      <w:r>
+        <w:rPr>
+          <w:rFonts w:ascii="Arial" w:hAnsi="Arial" w:cs="Arial"/>
+          <w:color w:val="222222"/>
+          <w:sz w:val="22"/>
+          <w:szCs w:val="22"/>
+          <w:shd w:val="clear" w:color="auto" w:fill="FFFFFF"/>
+        </w:rPr>
+        <w:t xml:space="preserve"> </w:t>
+      </w:r>
+      <w:r>
+        <w:rPr>
+          <w:rFonts w:ascii="Arial" w:hAnsi="Arial" w:cs="Arial"/>
+          <w:color w:val="222222"/>
+          <w:sz w:val="22"/>
+          <w:szCs w:val="22"/>
+          <w:shd w:val="clear" w:color="auto" w:fill="FFFFFF"/>
+        </w:rPr>
+        <w:t>FIRSTNAME LASTNAME</w:t>
+      </w:r>
+    </w:p>
+    <w:p>
+      <w:pPr>
+        <w:pStyle w:val="NormalWeb"/>
+        <w:spacing w:before="0" w:beforeAutospacing="0" w:after="0" w:afterAutospacing="0"/>
+        <w:ind w:firstLine="720"/>
+      </w:pPr>
+      <w:r>
+        <w:rPr>
+          <w:rFonts w:ascii="Courier New" w:eastAsia="Courier New" w:hAnsi="Courier New" w:cs="Courier New"/>
+        </w:rPr>
+        <w:t>o</w:t>
+      </w:r>
+      <w:r>
+        <w:rPr>
+          <w:rFonts w:ascii="Arial" w:hAnsi="Arial" w:cs="Arial"/>
+          <w:color w:val="222222"/>
+          <w:sz w:val="22"/>
+          <w:szCs w:val="22"/>
+          <w:shd w:val="clear" w:color="auto" w:fill="FFFFFF"/>
+        </w:rPr>
+        <w:t xml:space="preserve"> </w:t>
+      </w:r>
+      <w:r>
+        <w:rPr>
+          <w:rFonts w:ascii="Arial" w:hAnsi="Arial" w:cs="Arial"/>
+          <w:color w:val="222222"/>
+          <w:sz w:val="22"/>
+          <w:szCs w:val="22"/>
+          <w:shd w:val="clear" w:color="auto" w:fill="FFFFFF"/>
+        </w:rPr>
+        <w:t>(</w:t>
+      </w:r>
+      <w:r>
+        <w:rPr>
+          <w:rFonts w:ascii="Arial" w:hAnsi="Arial" w:cs="Arial"/>
+          <w:color w:val="222222"/>
+          <w:sz w:val="22"/>
+          <w:szCs w:val="22"/>
+          <w:shd w:val="clear" w:color="auto" w:fill="FFFFFF"/>
+        </w:rPr>
+        <w:t>XXX</w:t>
+      </w:r>
+      <w:r>
+        <w:rPr>
+          <w:rFonts w:ascii="Arial" w:hAnsi="Arial" w:cs="Arial"/>
+          <w:color w:val="222222"/>
+          <w:sz w:val="22"/>
+          <w:szCs w:val="22"/>
+          <w:shd w:val="clear" w:color="auto" w:fill="FFFFFF"/>
+        </w:rPr>
+        <w:t>)</w:t>
+      </w:r>
+      <w:r>
+        <w:rPr>
+          <w:rFonts w:ascii="Arial" w:hAnsi="Arial" w:cs="Arial"/>
+          <w:color w:val="222222"/>
+          <w:sz w:val="22"/>
+          <w:szCs w:val="22"/>
+          <w:shd w:val="clear" w:color="auto" w:fill="FFFFFF"/>
+        </w:rPr>
+        <w:t xml:space="preserve"> </w:t>
+      </w:r>
+      <w:r>
+        <w:rPr>
+          <w:rFonts w:ascii="Arial" w:hAnsi="Arial" w:cs="Arial"/>
+          <w:color w:val="222222"/>
+          <w:sz w:val="22"/>
+          <w:szCs w:val="22"/>
+          <w:shd w:val="clear" w:color="auto" w:fill="FFFFFF"/>
+        </w:rPr>
+        <w:t>XXX</w:t>
+      </w:r>
+      <w:r>
+        <w:rPr>
+          <w:rFonts w:ascii="Arial" w:hAnsi="Arial" w:cs="Arial"/>
+          <w:color w:val="222222"/>
+          <w:sz w:val="22"/>
+          <w:szCs w:val="22"/>
+          <w:shd w:val="clear" w:color="auto" w:fill="FFFFFF"/>
+        </w:rPr>
+        <w:t>-</w:t>
+      </w:r>
+      <w:r>
+        <w:rPr>
+          <w:rFonts w:ascii="Arial" w:hAnsi="Arial" w:cs="Arial"/>
+          <w:color w:val="222222"/>
+          <w:sz w:val="22"/>
+          <w:szCs w:val="22"/>
+          <w:shd w:val="clear" w:color="auto" w:fill="FFFFFF"/>
+        </w:rPr>
+        <w:t>XXXX</w:t>
+      </w:r>
+    </w:p>
+    <w:p>
+      <w:pPr>
+        <w:pStyle w:val="NormalWeb"/>
+        <w:spacing w:before="0" w:beforeAutospacing="0" w:after="0" w:afterAutospacing="0"/>
+        <w:ind w:firstLine="720"/>
+      </w:pPr>
+      <w:r>
+        <w:rPr>
+          <w:rFonts w:ascii="Courier New" w:eastAsia="Courier New" w:hAnsi="Courier New" w:cs="Courier New"/>
+        </w:rPr>
+        <w:t>o</w:t>
+      </w:r>
+      <w:r>
+        <w:t xml:space="preserve"> </w:t>
+      </w:r>
+      <w:r>
+        <w:rPr>
+          <w:rFonts w:ascii="Arial" w:hAnsi="Arial" w:cs="Arial"/>
+          <w:color w:val="222222"/>
+          <w:sz w:val="22"/>
+          <w:szCs w:val="22"/>
+          <w:shd w:val="clear" w:color="auto" w:fill="FFFFFF"/>
+        </w:rPr>
+        <w:t>XXXXX</w:t>
+      </w:r>
+      <w:r>
+        <w:rPr>
+          <w:rFonts w:ascii="Arial" w:hAnsi="Arial" w:cs="Arial"/>
+          <w:sz w:val="22"/>
+          <w:szCs w:val="22"/>
+          <w:shd w:val="clear" w:color="auto" w:fill="FFFFFF"/>
+        </w:rPr>
+        <w:t>@binghamton.edu</w:t>
+      </w:r>
+    </w:p>
+    <w:p>
+      <w:pPr>
+        <w:pStyle w:val="NormalWeb"/>
+        <w:spacing w:before="0" w:beforeAutospacing="0" w:after="0" w:afterAutospacing="0"/>
+        <w:rPr>
+          <w:rFonts w:ascii="Arial" w:hAnsi="Arial" w:cs="Arial"/>
+          <w:color w:val="222222"/>
+          <w:sz w:val="22"/>
+          <w:szCs w:val="22"/>
+          <w:shd w:val="clear" w:color="auto" w:fill="FFFFFF"/>
+        </w:rPr>
+      </w:pPr>
+    </w:p>
+    <w:p>
+      <w:pPr>
+        <w:pStyle w:val="NormalWeb"/>
+        <w:spacing w:before="0" w:beforeAutospacing="0" w:after="0" w:afterAutospacing="0"/>
+        <w:rPr>
+          <w:rFonts w:ascii="Arial" w:hAnsi="Arial" w:cs="Arial"/>
+          <w:color w:val="222222"/>
+          <w:sz w:val="22"/>
+          <w:szCs w:val="22"/>
+          <w:shd w:val="clear" w:color="auto" w:fill="FFFFFF"/>
+        </w:rPr>
+      </w:pPr>
+      <w:r>
+        <w:rPr>
+          <w:rFonts w:ascii="Arial" w:hAnsi="Arial" w:cs="Arial"/>
+          <w:color w:val="222222"/>
+          <w:sz w:val="22"/>
+          <w:szCs w:val="22"/>
+          <w:shd w:val="clear" w:color="auto" w:fill="FFFFFF"/>
+        </w:rPr>
+        <w:t xml:space="preserve">Table Tennis Club </w:t>
+      </w:r>
+      <w:r>
+        <w:rPr>
+          <w:rFonts w:ascii="Arial" w:hAnsi="Arial" w:cs="Arial"/>
+          <w:color w:val="222222"/>
+          <w:sz w:val="22"/>
+          <w:szCs w:val="22"/>
+          <w:shd w:val="clear" w:color="auto" w:fill="FFFFFF"/>
+        </w:rPr>
+        <w:t>Co-</w:t>
+      </w:r>
+      <w:r>
+        <w:rPr>
+          <w:rFonts w:ascii="Arial" w:hAnsi="Arial" w:cs="Arial"/>
+          <w:color w:val="222222"/>
+          <w:sz w:val="22"/>
+          <w:szCs w:val="22"/>
+          <w:shd w:val="clear" w:color="auto" w:fill="FFFFFF"/>
+        </w:rPr>
+        <w:t>President 2:</w:t>
+      </w:r>
+    </w:p>
+    <w:p>
+      <w:pPr>
+        <w:pStyle w:val="NormalWeb"/>
+        <w:spacing w:before="0" w:beforeAutospacing="0" w:after="0" w:afterAutospacing="0"/>
+      </w:pPr>
+    </w:p>
+    <w:p>
+      <w:pPr>
+        <w:pStyle w:val="NormalWeb"/>
+        <w:spacing w:before="0" w:beforeAutospacing="0" w:after="0" w:afterAutospacing="0"/>
+        <w:ind w:firstLine="720"/>
+      </w:pPr>
+      <w:r>
+        <w:rPr>
+          <w:rFonts w:ascii="Courier New" w:eastAsia="Courier New" w:hAnsi="Courier New" w:cs="Courier New"/>
+        </w:rPr>
+        <w:t>o</w:t>
+      </w:r>
+      <w:r>
+        <w:rPr>
+          <w:rFonts w:ascii="Arial" w:hAnsi="Arial" w:cs="Arial"/>
+          <w:color w:val="222222"/>
+          <w:sz w:val="22"/>
+          <w:szCs w:val="22"/>
+          <w:shd w:val="clear" w:color="auto" w:fill="FFFFFF"/>
+        </w:rPr>
+        <w:t xml:space="preserve"> </w:t>
+      </w:r>
+      <w:r>
+        <w:rPr>
+          <w:rFonts w:ascii="Arial" w:hAnsi="Arial" w:cs="Arial"/>
+          <w:color w:val="222222"/>
+          <w:sz w:val="22"/>
+          <w:szCs w:val="22"/>
+          <w:shd w:val="clear" w:color="auto" w:fill="FFFFFF"/>
+        </w:rPr>
+        <w:t>FIRSTNAME LASTNAME</w:t>
+      </w:r>
+    </w:p>
+    <w:p>
+      <w:pPr>
+        <w:pStyle w:val="NormalWeb"/>
+        <w:spacing w:before="0" w:beforeAutospacing="0" w:after="0" w:afterAutospacing="0"/>
+        <w:ind w:firstLine="720"/>
+      </w:pPr>
+      <w:r>
+        <w:rPr>
+          <w:rFonts w:ascii="Courier New" w:eastAsia="Courier New" w:hAnsi="Courier New" w:cs="Courier New"/>
+        </w:rPr>
+        <w:t>o</w:t>
+      </w:r>
+      <w:r>
+        <w:rPr>
+          <w:rFonts w:ascii="Arial" w:hAnsi="Arial" w:cs="Arial"/>
+          <w:color w:val="222222"/>
+          <w:sz w:val="22"/>
+          <w:szCs w:val="22"/>
+          <w:shd w:val="clear" w:color="auto" w:fill="FFFFFF"/>
+        </w:rPr>
+        <w:t xml:space="preserve"> </w:t>
+      </w:r>
+      <w:r>
+        <w:rPr>
+          <w:rFonts w:ascii="Arial" w:hAnsi="Arial" w:cs="Arial"/>
+          <w:color w:val="222222"/>
+          <w:sz w:val="22"/>
+          <w:szCs w:val="22"/>
+          <w:shd w:val="clear" w:color="auto" w:fill="FFFFFF"/>
+        </w:rPr>
+        <w:t>(XXX) XXX-XXXX</w:t>
+      </w:r>
+    </w:p>
+    <w:p>
+      <w:pPr>
+        <w:pStyle w:val="NormalWeb"/>
+        <w:spacing w:before="0" w:beforeAutospacing="0" w:after="0" w:afterAutospacing="0"/>
+        <w:ind w:firstLine="720"/>
+      </w:pPr>
+      <w:r>
+        <w:rPr>
+          <w:rFonts w:ascii="Courier New" w:eastAsia="Courier New" w:hAnsi="Courier New" w:cs="Courier New"/>
+        </w:rPr>
+        <w:t>o</w:t>
+      </w:r>
+      <w:r>
+        <w:t xml:space="preserve"> </w:t>
+      </w:r>
+      <w:r>
+        <w:rPr>
+          <w:rFonts w:ascii="Arial" w:hAnsi="Arial" w:cs="Arial"/>
+          <w:color w:val="222222"/>
+          <w:sz w:val="22"/>
+          <w:szCs w:val="22"/>
+          <w:shd w:val="clear" w:color="auto" w:fill="FFFFFF"/>
+        </w:rPr>
+        <w:t>XXXXX</w:t>
+      </w:r>
+      <w:r>
+        <w:rPr>
+          <w:rFonts w:ascii="Arial" w:hAnsi="Arial" w:cs="Arial"/>
+          <w:sz w:val="22"/>
+          <w:szCs w:val="22"/>
+          <w:shd w:val="clear" w:color="auto" w:fill="FFFFFF"/>
+        </w:rPr>
+        <w:t>@binghamton.edu</w:t>
+      </w:r>
+      <w:bookmarkStart w:id="0" w:name="_GoBack"/>
+      <w:bookmarkEnd w:id="0"/>
+    </w:p>
+    <w:p/>
+    <w:p>
+      <w:pPr>
+        <w:pStyle w:val="NormalWeb"/>
+        <w:spacing w:before="0" w:beforeAutospacing="0" w:after="0" w:afterAutospacing="0"/>
+        <w:rPr>
+          <w:rFonts w:ascii="Arial" w:hAnsi="Arial" w:cs="Arial"/>
+          <w:color w:val="222222"/>
+          <w:sz w:val="22"/>
+          <w:szCs w:val="22"/>
+          <w:shd w:val="clear" w:color="auto" w:fill="FFFFFF"/>
+        </w:rPr>
+      </w:pPr>
+      <w:r>
+        <w:rPr>
+          <w:rFonts w:ascii="Arial" w:hAnsi="Arial" w:cs="Arial"/>
+          <w:color w:val="222222"/>
+          <w:sz w:val="22"/>
+          <w:szCs w:val="22"/>
+          <w:shd w:val="clear" w:color="auto" w:fill="FFFFFF"/>
+        </w:rPr>
+        <w:t>Secretary &amp; Treasurer</w:t>
+      </w:r>
+    </w:p>
+    <w:p>
+      <w:pPr>
+        <w:pStyle w:val="NormalWeb"/>
+        <w:spacing w:before="0" w:beforeAutospacing="0" w:after="0" w:afterAutospacing="0"/>
+      </w:pPr>
+    </w:p>
+    <w:p>
+      <w:pPr>
+        <w:pStyle w:val="NormalWeb"/>
+        <w:spacing w:before="0" w:beforeAutospacing="0" w:after="0" w:afterAutospacing="0"/>
+        <w:ind w:firstLine="720"/>
+      </w:pPr>
+      <w:r>
+        <w:rPr>
+          <w:rFonts w:ascii="Courier New" w:eastAsia="Courier New" w:hAnsi="Courier New" w:cs="Courier New"/>
+        </w:rPr>
+        <w:t>o</w:t>
+      </w:r>
+      <w:r>
+        <w:rPr>
+          <w:rFonts w:ascii="Arial" w:hAnsi="Arial" w:cs="Arial"/>
+          <w:color w:val="222222"/>
+          <w:sz w:val="22"/>
+          <w:szCs w:val="22"/>
+          <w:shd w:val="clear" w:color="auto" w:fill="FFFFFF"/>
+        </w:rPr>
+        <w:t xml:space="preserve"> </w:t>
+      </w:r>
+      <w:r>
+        <w:rPr>
+          <w:rFonts w:ascii="Arial" w:hAnsi="Arial" w:cs="Arial"/>
+          <w:color w:val="222222"/>
+          <w:sz w:val="22"/>
+          <w:szCs w:val="22"/>
+          <w:shd w:val="clear" w:color="auto" w:fill="FFFFFF"/>
+        </w:rPr>
+        <w:t>FIRSTNAME LASTNAME</w:t>
+      </w:r>
+    </w:p>
+    <w:p>
+      <w:pPr>
+        <w:pStyle w:val="NormalWeb"/>
+        <w:spacing w:before="0" w:beforeAutospacing="0" w:after="0" w:afterAutospacing="0"/>
+        <w:ind w:firstLine="720"/>
+      </w:pPr>
+      <w:r>
+        <w:rPr>
+          <w:rFonts w:ascii="Courier New" w:eastAsia="Courier New" w:hAnsi="Courier New" w:cs="Courier New"/>
+        </w:rPr>
+        <w:t>o</w:t>
+      </w:r>
+      <w:r>
+        <w:rPr>
+          <w:rFonts w:ascii="Arial" w:hAnsi="Arial" w:cs="Arial"/>
+          <w:color w:val="222222"/>
+          <w:sz w:val="22"/>
+          <w:szCs w:val="22"/>
+          <w:shd w:val="clear" w:color="auto" w:fill="FFFFFF"/>
+        </w:rPr>
+        <w:t xml:space="preserve"> </w:t>
+      </w:r>
+      <w:r>
+        <w:rPr>
+          <w:rFonts w:ascii="Arial" w:hAnsi="Arial" w:cs="Arial"/>
+          <w:color w:val="222222"/>
+          <w:sz w:val="22"/>
+          <w:szCs w:val="22"/>
+          <w:shd w:val="clear" w:color="auto" w:fill="FFFFFF"/>
+        </w:rPr>
+        <w:t>(XXX) XXX-XXXX</w:t>
+      </w:r>
+    </w:p>
+    <w:p>
+      <w:pPr>
+        <w:ind w:firstLine="720"/>
+        <w:rPr>
           <w:highlight w:val="white"/>
         </w:rPr>
       </w:pPr>
       <w:r>
         <w:rPr>
+          <w:rFonts w:ascii="Courier New" w:eastAsia="Courier New" w:hAnsi="Courier New" w:cs="Courier New"/>
+        </w:rPr>
+        <w:t>o</w:t>
+      </w:r>
+      <w:r>
+        <w:t xml:space="preserve"> </w:t>
+      </w:r>
+      <w:r>
+        <w:rPr>
           <w:color w:val="222222"/>
-          <w:highlight w:val="white"/>
-        </w:rPr>
-        <w:t xml:space="preserve">Table Tennis Club </w:t>
-      </w:r>
-      <w:r>
-        <w:rPr>
-          <w:color w:val="222222"/>
-          <w:highlight w:val="white"/>
-        </w:rPr>
-        <w:t>Co-</w:t>
-      </w:r>
-      <w:r>
-        <w:rPr>
-          <w:color w:val="222222"/>
-          <w:highlight w:val="white"/>
-        </w:rPr>
-        <w:t>President 1</w:t>
-      </w:r>
-      <w:r>
-        <w:rPr>
-          <w:color w:val="222222"/>
-          <w:highlight w:val="white"/>
-        </w:rPr>
-        <w:t>:</w:t>
-      </w:r>
-    </w:p>
-    <w:p>
-      <w:pPr>
-        <w:rPr>
-          <w:color w:val="222222"/>
-          <w:highlight w:val="white"/>
-        </w:rPr>
-      </w:pPr>
-      <w:r>
-        <w:rPr>
-          <w:color w:val="222222"/>
-          <w:highlight w:val="white"/>
-        </w:rPr>
-        <w:t>Jeffrey C</w:t>
-      </w:r>
-      <w:r>
-        <w:rPr>
-          <w:color w:val="222222"/>
-          <w:highlight w:val="white"/>
-        </w:rPr>
-        <w:t>han</w:t>
-      </w:r>
-    </w:p>
-    <w:p>
-      <w:pPr>
-        <w:rPr>
-          <w:color w:val="auto"/>
-          <w:highlight w:val="white"/>
-        </w:rPr>
-      </w:pPr>
-      <w:r>
-        <w:rPr>
-          <w:color w:val="auto"/>
-          <w:highlight w:val="white"/>
-        </w:rPr>
-        <w:t>(</w:t>
-      </w:r>
-      <w:r>
-        <w:rPr>
-          <w:color w:val="auto"/>
-          <w:highlight w:val="white"/>
-        </w:rPr>
-        <w:t>XXX</w:t>
-      </w:r>
-      <w:r>
-        <w:rPr>
-          <w:color w:val="auto"/>
-          <w:highlight w:val="white"/>
-        </w:rPr>
-        <w:t>)</w:t>
-      </w:r>
-      <w:r>
-        <w:rPr>
-          <w:color w:val="auto"/>
-          <w:highlight w:val="white"/>
-        </w:rPr>
-        <w:t>XXX</w:t>
-      </w:r>
-      <w:r>
-        <w:rPr>
-          <w:color w:val="auto"/>
-          <w:highlight w:val="white"/>
-        </w:rPr>
-        <w:t>-</w:t>
-      </w:r>
-      <w:r>
-        <w:rPr>
-          <w:color w:val="auto"/>
-          <w:highlight w:val="white"/>
-        </w:rPr>
-        <w:t>XXXX</w:t>
-      </w:r>
-    </w:p>
-    <w:p>
-      <w:pPr>
-        <w:rPr>
-          <w:color w:val="auto"/>
-          <w:highlight w:val="white"/>
-        </w:rPr>
-      </w:pPr>
-      <w:r>
-        <w:rPr>
-          <w:color w:val="auto"/>
-          <w:highlight w:val="white"/>
-        </w:rPr>
-        <w:t>XXXXXXXXXX@binghamton.edu</w:t>
-      </w:r>
-    </w:p>
-    <w:p>
-      <w:pPr>
-        <w:rPr>
-          <w:color w:val="auto"/>
-          <w:highlight w:val="white"/>
-        </w:rPr>
-      </w:pPr>
-    </w:p>
-    <w:p>
-      <w:pPr>
-        <w:rPr>
-          <w:color w:val="auto"/>
-          <w:highlight w:val="white"/>
-        </w:rPr>
-      </w:pPr>
-      <w:r>
-        <w:rPr>
-          <w:color w:val="auto"/>
-          <w:highlight w:val="white"/>
-        </w:rPr>
-        <w:t xml:space="preserve">Table Tennis Club </w:t>
-      </w:r>
-      <w:r>
-        <w:rPr>
-          <w:color w:val="auto"/>
-          <w:highlight w:val="white"/>
-        </w:rPr>
-        <w:t>Co-</w:t>
-      </w:r>
-      <w:r>
-        <w:rPr>
-          <w:color w:val="auto"/>
-          <w:highlight w:val="white"/>
-        </w:rPr>
-        <w:t>President 2:</w:t>
-      </w:r>
-    </w:p>
-    <w:p>
-      <w:pPr>
-        <w:rPr>
-          <w:color w:val="auto"/>
-          <w:highlight w:val="white"/>
-        </w:rPr>
-      </w:pPr>
-      <w:r>
-        <w:rPr>
-          <w:color w:val="auto"/>
-          <w:highlight w:val="white"/>
-        </w:rPr>
-        <w:t>Eric Haberli</w:t>
-      </w:r>
-    </w:p>
-    <w:p>
-      <w:pPr>
-        <w:rPr>
-          <w:color w:val="auto"/>
-          <w:highlight w:val="white"/>
-        </w:rPr>
-      </w:pPr>
-      <w:r>
-        <w:rPr>
-          <w:color w:val="auto"/>
-          <w:highlight w:val="white"/>
-        </w:rPr>
-        <w:t>(XXX)XXX-XXXX</w:t>
-      </w:r>
-    </w:p>
-    <w:p>
-      <w:pPr>
-        <w:rPr>
-          <w:color w:val="auto"/>
-          <w:sz w:val="19"/>
-          <w:szCs w:val="19"/>
-          <w:highlight w:val="white"/>
-        </w:rPr>
-      </w:pPr>
-      <w:r>
-        <w:rPr>
-          <w:color w:val="auto"/>
-          <w:highlight w:val="white"/>
-        </w:rPr>
-        <w:t>XXXXXXXXXX@binghamton.edu</w:t>
-      </w:r>
-    </w:p>
-    <w:p>
-      <w:pPr>
-        <w:rPr>
-          <w:color w:val="auto"/>
-          <w:highlight w:val="white"/>
-        </w:rPr>
-      </w:pPr>
-    </w:p>
-    <w:p>
-      <w:pPr>
-        <w:rPr>
-          <w:color w:val="auto"/>
-          <w:highlight w:val="white"/>
-        </w:rPr>
-      </w:pPr>
-      <w:r>
-        <w:rPr>
-          <w:color w:val="auto"/>
-          <w:highlight w:val="white"/>
-        </w:rPr>
-        <w:t>Secretary &amp; Treasurer</w:t>
-      </w:r>
-    </w:p>
-    <w:p>
-      <w:pPr>
-        <w:rPr>
-          <w:color w:val="auto"/>
-          <w:highlight w:val="white"/>
-        </w:rPr>
-      </w:pPr>
-      <w:r>
-        <w:rPr>
-          <w:color w:val="auto"/>
-          <w:highlight w:val="white"/>
-        </w:rPr>
-        <w:t>Richard Zhang</w:t>
-      </w:r>
-    </w:p>
-    <w:p>
-      <w:pPr>
-        <w:rPr>
-          <w:color w:val="auto"/>
-          <w:highlight w:val="white"/>
-        </w:rPr>
-      </w:pPr>
-      <w:r>
-        <w:rPr>
-          <w:color w:val="auto"/>
-          <w:highlight w:val="white"/>
-        </w:rPr>
-        <w:t>(XXX)XXX-XXXX</w:t>
-      </w:r>
-    </w:p>
-    <w:p>
-      <w:pPr>
-        <w:rPr>
-          <w:color w:val="auto"/>
-          <w:highlight w:val="white"/>
-        </w:rPr>
-      </w:pPr>
-      <w:r>
-        <w:rPr>
-          <w:color w:val="auto"/>
-          <w:highlight w:val="white"/>
-        </w:rPr>
-        <w:t>XXXXXXXXXX@binghamton.edu</w:t>
-      </w:r>
-    </w:p>
-    <w:p>
-      <w:pPr>
-        <w:rPr>
-          <w:highlight w:val="white"/>
-        </w:rPr>
-      </w:pPr>
+          <w:shd w:val="clear" w:color="auto" w:fill="FFFFFF"/>
+        </w:rPr>
+        <w:t>XXXXX</w:t>
+      </w:r>
+      <w:r>
+        <w:rPr>
+          <w:shd w:val="clear" w:color="auto" w:fill="FFFFFF"/>
+        </w:rPr>
+        <w:t>@binghamton.</w:t>
+      </w:r>
+      <w:r>
+        <w:rPr>
+          <w:shd w:val="clear" w:color="auto" w:fill="FFFFFF"/>
+        </w:rPr>
+        <w:t>e</w:t>
+      </w:r>
+      <w:r>
+        <w:rPr>
+          <w:shd w:val="clear" w:color="auto" w:fill="FFFFFF"/>
+        </w:rPr>
+        <w:t>du</w:t>
+      </w:r>
     </w:p>
     <w:p>
       <w:pPr>
@@ -3793,6 +4027,35 @@
       <w:contextualSpacing/>
     </w:pPr>
   </w:style>
+  <w:style w:type="paragraph" w:styleId="NormalWeb">
+    <w:name w:val="Normal (Web)"/>
+    <w:basedOn w:val="Normal"/>
+    <w:uiPriority w:val="99"/>
+    <w:semiHidden/>
+    <w:unhideWhenUsed/>
+    <w:rsid w:val="00651484"/>
+    <w:pPr>
+      <w:spacing w:before="100" w:beforeAutospacing="1" w:after="100" w:afterAutospacing="1" w:line="240" w:lineRule="auto"/>
+    </w:pPr>
+    <w:rPr>
+      <w:rFonts w:ascii="Times New Roman" w:eastAsia="Times New Roman" w:hAnsi="Times New Roman" w:cs="Times New Roman"/>
+      <w:color w:val="auto"/>
+      <w:sz w:val="24"/>
+      <w:szCs w:val="24"/>
+    </w:rPr>
+  </w:style>
+  <w:style w:type="character" w:styleId="FollowedHyperlink">
+    <w:name w:val="FollowedHyperlink"/>
+    <w:basedOn w:val="DefaultParagraphFont"/>
+    <w:uiPriority w:val="99"/>
+    <w:semiHidden/>
+    <w:unhideWhenUsed/>
+    <w:rsid w:val="00FC6F9C"/>
+    <w:rPr>
+      <w:color w:val="954F72" w:themeColor="followedHyperlink"/>
+      <w:u w:val="single"/>
+    </w:rPr>
+  </w:style>
 </w:styles>
 </file>
 

</xml_diff>